<commit_message>
Knitted file in .docx
</commit_message>
<xml_diff>
--- a/Project.docx
+++ b/Project.docx
@@ -7,10 +7,7 @@
         <w:pStyle w:val="Title"/>
       </w:pPr>
       <w:r>
-        <w:t xml:space="preserve">Data driven decision Analysis </w:t>
-      </w:r>
-      <w:r>
-        <w:t>Project</w:t>
+        <w:t>Data driven decision Analysis Project</w:t>
       </w:r>
     </w:p>
     <w:p>
@@ -22,23 +19,6 @@
       </w:r>
       <w:r>
         <w:t xml:space="preserve"> (padma062@umn.edu)</w:t>
-      </w:r>
-    </w:p>
-    <w:p>
-      <w:pPr>
-        <w:pStyle w:val="Author"/>
-      </w:pPr>
-      <w:r>
-        <w:t xml:space="preserve">Saikrishna Bharath Kumar </w:t>
-      </w:r>
-      <w:r>
-        <w:t>(</w:t>
-      </w:r>
-      <w:r>
-        <w:t>krish416@umn.edu</w:t>
-      </w:r>
-      <w:r>
-        <w:t>)</w:t>
       </w:r>
     </w:p>
     <w:p>
@@ -290,19 +270,19 @@
         <w:rPr>
           <w:rStyle w:val="CommentTok"/>
         </w:rPr>
+        <w:t># ── Section 1: Problem &amp; goal statement ───────────────────────────────────────</w:t>
+      </w:r>
+      <w:r>
+        <w:br/>
+      </w:r>
+      <w:r>
+        <w:br/>
+      </w:r>
+      <w:r>
+        <w:rPr>
+          <w:rStyle w:val="CommentTok"/>
+        </w:rPr>
         <w:lastRenderedPageBreak/>
-        <w:t># ── Section 1: Problem &amp; goal statement ───────────────────────────────────────</w:t>
-      </w:r>
-      <w:r>
-        <w:br/>
-      </w:r>
-      <w:r>
-        <w:br/>
-      </w:r>
-      <w:r>
-        <w:rPr>
-          <w:rStyle w:val="CommentTok"/>
-        </w:rPr>
         <w:t># Install &amp; load dplyr</w:t>
       </w:r>
       <w:r>
@@ -1041,13 +1021,13 @@
         <w:rPr>
           <w:rStyle w:val="CommentTok"/>
         </w:rPr>
+        <w:t># ── Section 2: Data audit &amp; wrangling ────────────────────────────────────────</w:t>
+      </w:r>
+      <w:r>
+        <w:br/>
+      </w:r>
+      <w:r>
         <w:lastRenderedPageBreak/>
-        <w:t># ── Section 2: Data audit &amp; wrangling ────────────────────────────────────────</w:t>
-      </w:r>
-      <w:r>
-        <w:br/>
-      </w:r>
-      <w:r>
         <w:br/>
       </w:r>
       <w:r>
@@ -1614,103 +1594,103 @@
         <w:rPr>
           <w:rStyle w:val="NormalTok"/>
         </w:rPr>
+        <w:t xml:space="preserve">min_n </w:t>
+      </w:r>
+      <w:r>
+        <w:rPr>
+          <w:rStyle w:val="OtherTok"/>
+        </w:rPr>
+        <w:t>&lt;-</w:t>
+      </w:r>
+      <w:r>
+        <w:rPr>
+          <w:rStyle w:val="NormalTok"/>
+        </w:rPr>
+        <w:t xml:space="preserve"> </w:t>
+      </w:r>
+      <w:r>
+        <w:rPr>
+          <w:rStyle w:val="FunctionTok"/>
+        </w:rPr>
+        <w:t>floor</w:t>
+      </w:r>
+      <w:r>
+        <w:rPr>
+          <w:rStyle w:val="NormalTok"/>
+        </w:rPr>
+        <w:t>(</w:t>
+      </w:r>
+      <w:r>
+        <w:rPr>
+          <w:rStyle w:val="FloatTok"/>
+        </w:rPr>
+        <w:t>0.01</w:t>
+      </w:r>
+      <w:r>
+        <w:rPr>
+          <w:rStyle w:val="NormalTok"/>
+        </w:rPr>
+        <w:t xml:space="preserve"> </w:t>
+      </w:r>
+      <w:r>
+        <w:rPr>
+          <w:rStyle w:val="SpecialCharTok"/>
+        </w:rPr>
+        <w:t>*</w:t>
+      </w:r>
+      <w:r>
+        <w:rPr>
+          <w:rStyle w:val="NormalTok"/>
+        </w:rPr>
+        <w:t xml:space="preserve"> </w:t>
+      </w:r>
+      <w:r>
+        <w:rPr>
+          <w:rStyle w:val="FunctionTok"/>
+        </w:rPr>
+        <w:t>nrow</w:t>
+      </w:r>
+      <w:r>
+        <w:rPr>
+          <w:rStyle w:val="NormalTok"/>
+        </w:rPr>
+        <w:t>(df2))</w:t>
+      </w:r>
+      <w:r>
+        <w:br/>
+      </w:r>
+      <w:r>
+        <w:rPr>
+          <w:rStyle w:val="NormalTok"/>
+        </w:rPr>
+        <w:t xml:space="preserve">df2 </w:t>
+      </w:r>
+      <w:r>
+        <w:rPr>
+          <w:rStyle w:val="OtherTok"/>
+        </w:rPr>
+        <w:t>&lt;-</w:t>
+      </w:r>
+      <w:r>
+        <w:rPr>
+          <w:rStyle w:val="NormalTok"/>
+        </w:rPr>
+        <w:t xml:space="preserve"> df2 </w:t>
+      </w:r>
+      <w:r>
+        <w:rPr>
+          <w:rStyle w:val="SpecialCharTok"/>
+        </w:rPr>
+        <w:t>%&gt;%</w:t>
+      </w:r>
+      <w:r>
+        <w:br/>
+      </w:r>
+      <w:r>
+        <w:rPr>
+          <w:rStyle w:val="NormalTok"/>
+        </w:rPr>
         <w:lastRenderedPageBreak/>
-        <w:t xml:space="preserve">min_n </w:t>
-      </w:r>
-      <w:r>
-        <w:rPr>
-          <w:rStyle w:val="OtherTok"/>
-        </w:rPr>
-        <w:t>&lt;-</w:t>
-      </w:r>
-      <w:r>
-        <w:rPr>
-          <w:rStyle w:val="NormalTok"/>
-        </w:rPr>
-        <w:t xml:space="preserve"> </w:t>
-      </w:r>
-      <w:r>
-        <w:rPr>
-          <w:rStyle w:val="FunctionTok"/>
-        </w:rPr>
-        <w:t>floor</w:t>
-      </w:r>
-      <w:r>
-        <w:rPr>
-          <w:rStyle w:val="NormalTok"/>
-        </w:rPr>
-        <w:t>(</w:t>
-      </w:r>
-      <w:r>
-        <w:rPr>
-          <w:rStyle w:val="FloatTok"/>
-        </w:rPr>
-        <w:t>0.01</w:t>
-      </w:r>
-      <w:r>
-        <w:rPr>
-          <w:rStyle w:val="NormalTok"/>
-        </w:rPr>
-        <w:t xml:space="preserve"> </w:t>
-      </w:r>
-      <w:r>
-        <w:rPr>
-          <w:rStyle w:val="SpecialCharTok"/>
-        </w:rPr>
-        <w:t>*</w:t>
-      </w:r>
-      <w:r>
-        <w:rPr>
-          <w:rStyle w:val="NormalTok"/>
-        </w:rPr>
-        <w:t xml:space="preserve"> </w:t>
-      </w:r>
-      <w:r>
-        <w:rPr>
-          <w:rStyle w:val="FunctionTok"/>
-        </w:rPr>
-        <w:t>nrow</w:t>
-      </w:r>
-      <w:r>
-        <w:rPr>
-          <w:rStyle w:val="NormalTok"/>
-        </w:rPr>
-        <w:t>(df2))</w:t>
-      </w:r>
-      <w:r>
-        <w:br/>
-      </w:r>
-      <w:r>
-        <w:rPr>
-          <w:rStyle w:val="NormalTok"/>
-        </w:rPr>
-        <w:t xml:space="preserve">df2 </w:t>
-      </w:r>
-      <w:r>
-        <w:rPr>
-          <w:rStyle w:val="OtherTok"/>
-        </w:rPr>
-        <w:t>&lt;-</w:t>
-      </w:r>
-      <w:r>
-        <w:rPr>
-          <w:rStyle w:val="NormalTok"/>
-        </w:rPr>
-        <w:t xml:space="preserve"> df2 </w:t>
-      </w:r>
-      <w:r>
-        <w:rPr>
-          <w:rStyle w:val="SpecialCharTok"/>
-        </w:rPr>
-        <w:t>%&gt;%</w:t>
-      </w:r>
-      <w:r>
-        <w:br/>
-      </w:r>
-      <w:r>
-        <w:rPr>
-          <w:rStyle w:val="NormalTok"/>
-        </w:rPr>
         <w:t xml:space="preserve">  </w:t>
       </w:r>
       <w:r>
@@ -2692,13 +2672,13 @@
         <w:rPr>
           <w:rStyle w:val="CommentTok"/>
         </w:rPr>
+        <w:t># ── Section 3: Exploratory association analysis ───────────────────────────────</w:t>
+      </w:r>
+      <w:r>
+        <w:br/>
+      </w:r>
+      <w:r>
         <w:lastRenderedPageBreak/>
-        <w:t># ── Section 3: Exploratory association analysis ───────────────────────────────</w:t>
-      </w:r>
-      <w:r>
-        <w:br/>
-      </w:r>
-      <w:r>
         <w:br/>
       </w:r>
       <w:r>

</xml_diff>